<commit_message>
lec16 for OS changes commit
</commit_message>
<xml_diff>
--- a/Операционные системы/Лекция 16.docx
+++ b/Операционные системы/Лекция 16.docx
@@ -108,7 +108,93 @@
       </w:r>
     </w:p>
     <w:p>
-      <w:r>
+      <w:pPr>
+        <w:rPr>
+          <w:lang w:val="en-US"/>
+        </w:rPr>
+      </w:pPr>
+      <w:r>
+        <w:rPr>
+          <w:lang w:val="en-US"/>
+        </w:rPr>
+        <w:t>…</w:t>
+      </w:r>
+    </w:p>
+    <w:p>
+      <w:pPr>
+        <w:pStyle w:val="2"/>
+        <w:rPr>
+          <w:lang w:val="en-US"/>
+        </w:rPr>
+      </w:pPr>
+      <w:r>
+        <w:t>А</w:t>
+      </w:r>
+      <w:r>
+        <w:t>лгоритм</w:t>
+      </w:r>
+      <w:r>
+        <w:rPr>
+          <w:lang w:val="en-US"/>
+        </w:rPr>
+        <w:t xml:space="preserve"> </w:t>
+      </w:r>
+      <w:proofErr w:type="spellStart"/>
+      <w:r>
+        <w:t>Хабермана</w:t>
+      </w:r>
+      <w:proofErr w:type="spellEnd"/>
+      <w:r>
+        <w:rPr>
+          <w:lang w:val="en-US"/>
+        </w:rPr>
+        <w:br/>
+      </w:r>
+      <w:r>
+        <w:rPr>
+          <w:lang w:val="en-US"/>
+        </w:rPr>
+        <w:t xml:space="preserve">deadlocks </w:t>
+      </w:r>
+      <w:proofErr w:type="spellStart"/>
+      <w:r>
+        <w:rPr>
+          <w:lang w:val="en-US"/>
+        </w:rPr>
+        <w:t>avoidence</w:t>
+      </w:r>
+      <w:proofErr w:type="spellEnd"/>
+      <w:r>
+        <w:rPr>
+          <w:lang w:val="en-US"/>
+        </w:rPr>
+        <w:t xml:space="preserve"> </w:t>
+      </w:r>
+      <w:proofErr w:type="spellStart"/>
+      <w:r>
+        <w:rPr>
+          <w:lang w:val="en-US"/>
+        </w:rPr>
+        <w:t>haberman's</w:t>
+      </w:r>
+      <w:proofErr w:type="spellEnd"/>
+      <w:r>
+        <w:rPr>
+          <w:lang w:val="en-US"/>
+        </w:rPr>
+        <w:t xml:space="preserve"> algorithm</w:t>
+      </w:r>
+    </w:p>
+    <w:p>
+      <w:pPr>
+        <w:rPr>
+          <w:lang w:val="en-US"/>
+        </w:rPr>
+      </w:pPr>
+      <w:r>
+        <w:rPr>
+          <w:lang w:val="en-US"/>
+        </w:rPr>
         <w:t>…</w:t>
       </w:r>
       <w:bookmarkStart w:id="1" w:name="_GoBack"/>
@@ -2541,7 +2627,7 @@
 </file>
 
 <file path=customXml/itemProps1.xml><?xml version="1.0" encoding="utf-8"?>
-<ds:datastoreItem xmlns:ds="http://schemas.openxmlformats.org/officeDocument/2006/customXml" ds:itemID="{130C973C-EACA-48B0-B2D9-6355B4D61073}">
+<ds:datastoreItem xmlns:ds="http://schemas.openxmlformats.org/officeDocument/2006/customXml" ds:itemID="{CA03F208-66BF-4A07-8DC3-836AB83488B2}">
   <ds:schemaRefs>
     <ds:schemaRef ds:uri="http://schemas.openxmlformats.org/officeDocument/2006/bibliography"/>
   </ds:schemaRefs>

</xml_diff>